<commit_message>
atualização do relatório e piggyback
</commit_message>
<xml_diff>
--- a/data-raw/relatorio.docx
+++ b/data-raw/relatorio.docx
@@ -7,13 +7,7 @@
         <w:pStyle w:val="Ttulo"/>
       </w:pPr>
       <w:r>
-        <w:t xml:space="preserve">TCC</w:t>
-      </w:r>
-      <w:r>
-        <w:t xml:space="preserve"> </w:t>
-      </w:r>
-      <w:r>
-        <w:t xml:space="preserve">Igor</w:t>
+        <w:t xml:space="preserve">Relatório</w:t>
       </w:r>
     </w:p>
     <w:bookmarkStart w:id="23" w:name="introdução"/>
@@ -30,11 +24,7 @@
         <w:pStyle w:val="FirstParagraph"/>
       </w:pPr>
       <w:r>
-        <w:rPr>
-          <w:iCs/>
-          <w:i/>
-        </w:rPr>
-        <w:t xml:space="preserve">é com você!</w:t>
+        <w:t xml:space="preserve">TODO</w:t>
       </w:r>
     </w:p>
     <w:bookmarkStart w:id="20" w:name="referencial-teórico"/>
@@ -51,11 +41,7 @@
         <w:pStyle w:val="FirstParagraph"/>
       </w:pPr>
       <w:r>
-        <w:rPr>
-          <w:iCs/>
-          <w:i/>
-        </w:rPr>
-        <w:t xml:space="preserve">sugestão: utilizar uma parte da proposta de projeto do obs consumidor</w:t>
+        <w:t xml:space="preserve">TODO</w:t>
       </w:r>
     </w:p>
     <w:bookmarkEnd w:id="20"/>
@@ -8777,11 +8763,7 @@
         <w:pStyle w:val="FirstParagraph"/>
       </w:pPr>
       <w:r>
-        <w:rPr>
-          <w:iCs/>
-          <w:i/>
-        </w:rPr>
-        <w:t xml:space="preserve">com você!</w:t>
+        <w:t xml:space="preserve">TODO</w:t>
       </w:r>
     </w:p>
     <w:bookmarkEnd w:id="92"/>
@@ -8799,11 +8781,7 @@
         <w:pStyle w:val="FirstParagraph"/>
       </w:pPr>
       <w:r>
-        <w:rPr>
-          <w:iCs/>
-          <w:i/>
-        </w:rPr>
-        <w:t xml:space="preserve">com você!</w:t>
+        <w:t xml:space="preserve">TODO</w:t>
       </w:r>
     </w:p>
     <w:bookmarkEnd w:id="93"/>

</xml_diff>